<commit_message>
MZ's excellent changes & additions to the paper.
</commit_message>
<xml_diff>
--- a/TimeSeriesFinalPaper.docx
+++ b/TimeSeriesFinalPaper.docx
@@ -45,16 +45,8 @@
         <w:rPr>
           <w:lang w:val="en-GB"/>
         </w:rPr>
-        <w:t xml:space="preserve">Martin </w:t>
-      </w:r>
-      <w:proofErr w:type="spellStart"/>
-      <w:r>
-        <w:rPr>
-          <w:lang w:val="en-GB"/>
-        </w:rPr>
-        <w:t>Zagari</w:t>
-      </w:r>
-      <w:proofErr w:type="spellEnd"/>
+        <w:t>Martin Zagari</w:t>
+      </w:r>
       <w:r>
         <w:rPr>
           <w:lang w:val="en-GB"/>
@@ -65,16 +57,8 @@
         <w:rPr>
           <w:lang w:val="en-GB"/>
         </w:rPr>
-        <w:t xml:space="preserve">Omar </w:t>
-      </w:r>
-      <w:proofErr w:type="spellStart"/>
-      <w:r>
-        <w:rPr>
-          <w:lang w:val="en-GB"/>
-        </w:rPr>
-        <w:t>Elfeky</w:t>
-      </w:r>
-      <w:proofErr w:type="spellEnd"/>
+        <w:t>Omar Elfeky</w:t>
+      </w:r>
     </w:p>
     <w:p>
       <w:pPr>
@@ -161,71 +145,102 @@
           <w:lang w:val="en-GB"/>
         </w:rPr>
       </w:pPr>
-      <w:r>
-        <w:rPr>
-          <w:lang w:val="en-GB"/>
-        </w:rPr>
-        <w:t>Natural gas</w:t>
-      </w:r>
-      <w:r>
-        <w:rPr>
-          <w:lang w:val="en-GB"/>
-        </w:rPr>
-        <w:t xml:space="preserve"> is</w:t>
-      </w:r>
-      <w:r>
-        <w:rPr>
-          <w:lang w:val="en-GB"/>
-        </w:rPr>
-        <w:t xml:space="preserve"> one of</w:t>
-      </w:r>
-      <w:r>
-        <w:rPr>
-          <w:lang w:val="en-GB"/>
-        </w:rPr>
-        <w:t xml:space="preserve"> the most important </w:t>
-      </w:r>
-      <w:r>
-        <w:rPr>
-          <w:lang w:val="en-GB"/>
-        </w:rPr>
-        <w:t xml:space="preserve">pillars </w:t>
-      </w:r>
-      <w:r>
-        <w:rPr>
-          <w:lang w:val="en-GB"/>
-        </w:rPr>
-        <w:t>of</w:t>
-      </w:r>
-      <w:r>
-        <w:rPr>
-          <w:lang w:val="en-GB"/>
-        </w:rPr>
-        <w:t xml:space="preserve"> modern industrial society. </w:t>
-      </w:r>
-      <w:r>
-        <w:rPr>
-          <w:lang w:val="en-GB"/>
-        </w:rPr>
-        <w:t>According to the US Energy Association i</w:t>
-      </w:r>
-      <w:r>
-        <w:rPr>
-          <w:lang w:val="en-GB"/>
-        </w:rPr>
-        <w:t xml:space="preserve">t is </w:t>
-      </w:r>
-      <w:r>
-        <w:rPr>
-          <w:lang w:val="en-GB"/>
-        </w:rPr>
-        <w:t>the largest source of electricity production in the United States constituting 40 percent of the total</w:t>
-      </w:r>
-      <w:r>
-        <w:rPr>
-          <w:lang w:val="en-GB"/>
-        </w:rPr>
-        <w:t xml:space="preserve"> (EIA)</w:t>
+      <w:bookmarkStart w:id="2" w:name="_Hlk89332808"/>
+      <w:r>
+        <w:rPr>
+          <w:lang w:val="en-GB"/>
+        </w:rPr>
+        <w:t xml:space="preserve">Natural gas is a crucial fuel in modern industrial society, contributing </w:t>
+      </w:r>
+      <w:r>
+        <w:rPr>
+          <w:lang w:val="en-GB"/>
+        </w:rPr>
+        <w:t>23</w:t>
+      </w:r>
+      <w:r>
+        <w:rPr>
+          <w:lang w:val="en-GB"/>
+        </w:rPr>
+        <w:t xml:space="preserve">% of global </w:t>
+      </w:r>
+      <w:r>
+        <w:rPr>
+          <w:lang w:val="en-GB"/>
+        </w:rPr>
+        <w:t xml:space="preserve">primary </w:t>
+      </w:r>
+      <w:r>
+        <w:rPr>
+          <w:lang w:val="en-GB"/>
+        </w:rPr>
+        <w:t xml:space="preserve">energy </w:t>
+      </w:r>
+      <w:r>
+        <w:rPr>
+          <w:lang w:val="en-GB"/>
+        </w:rPr>
+        <w:t>demand</w:t>
+      </w:r>
+      <w:r>
+        <w:rPr>
+          <w:lang w:val="en-GB"/>
+        </w:rPr>
+        <w:t>, alongside oil, coal and nuclear fuels (REF</w:t>
+      </w:r>
+      <w:r>
+        <w:rPr>
+          <w:lang w:val="en-GB"/>
+        </w:rPr>
+        <w:t>1</w:t>
+      </w:r>
+      <w:r>
+        <w:rPr>
+          <w:lang w:val="en-GB"/>
+        </w:rPr>
+        <w:t xml:space="preserve">).  For example, according </w:t>
+      </w:r>
+      <w:r>
+        <w:rPr>
+          <w:lang w:val="en-GB"/>
+        </w:rPr>
+        <w:t>to the US Energy Association</w:t>
+      </w:r>
+      <w:r>
+        <w:rPr>
+          <w:lang w:val="en-GB"/>
+        </w:rPr>
+        <w:t>,</w:t>
+      </w:r>
+      <w:r>
+        <w:rPr>
+          <w:lang w:val="en-GB"/>
+        </w:rPr>
+        <w:t xml:space="preserve"> </w:t>
+      </w:r>
+      <w:r>
+        <w:rPr>
+          <w:lang w:val="en-GB"/>
+        </w:rPr>
+        <w:t>natural gas fuels 40% of US</w:t>
+      </w:r>
+      <w:r>
+        <w:rPr>
+          <w:lang w:val="en-GB"/>
+        </w:rPr>
+        <w:t xml:space="preserve"> electricity production </w:t>
+      </w:r>
+      <w:r>
+        <w:rPr>
+          <w:lang w:val="en-GB"/>
+        </w:rPr>
+        <w:t>(EIA)</w:t>
+      </w:r>
+      <w:r>
+        <w:rPr>
+          <w:lang w:val="en-GB"/>
+        </w:rPr>
+        <w:t xml:space="preserve"> and that figure continues to increase (EIA)</w:t>
       </w:r>
       <w:r>
         <w:rPr>
@@ -239,7 +254,158 @@
         </w:rPr>
         <w:t xml:space="preserve"> Nearly half of US households rely on natural gas for heating (Vox). </w:t>
       </w:r>
-    </w:p>
+      <w:r>
+        <w:rPr>
+          <w:lang w:val="en-GB"/>
+        </w:rPr>
+        <w:t xml:space="preserve">Natural gas is also being looked as a “bridging fuel” for climate change.  Natural gas releases </w:t>
+      </w:r>
+      <w:r>
+        <w:rPr>
+          <w:lang w:val="en-GB"/>
+        </w:rPr>
+        <w:t>48</w:t>
+      </w:r>
+      <w:r>
+        <w:rPr>
+          <w:lang w:val="en-GB"/>
+        </w:rPr>
+        <w:t xml:space="preserve">% less CO2 than </w:t>
+      </w:r>
+      <w:r>
+        <w:rPr>
+          <w:lang w:val="en-GB"/>
+        </w:rPr>
+        <w:t xml:space="preserve">coal and 34% less than oil </w:t>
+      </w:r>
+      <w:r>
+        <w:rPr>
+          <w:lang w:val="en-GB"/>
+        </w:rPr>
+        <w:t xml:space="preserve">having equivalent </w:t>
+      </w:r>
+      <w:r>
+        <w:rPr>
+          <w:lang w:val="en-GB"/>
+        </w:rPr>
+        <w:t>heat</w:t>
+      </w:r>
+      <w:r>
+        <w:rPr>
+          <w:lang w:val="en-GB"/>
+        </w:rPr>
+        <w:t xml:space="preserve"> content (REF</w:t>
+      </w:r>
+      <w:r>
+        <w:rPr>
+          <w:lang w:val="en-GB"/>
+        </w:rPr>
+        <w:t>2</w:t>
+      </w:r>
+      <w:r>
+        <w:rPr>
+          <w:lang w:val="en-GB"/>
+        </w:rPr>
+        <w:t>).  It also burns cleaner and, while not as transportable</w:t>
+      </w:r>
+      <w:r>
+        <w:rPr>
+          <w:lang w:val="en-GB"/>
+        </w:rPr>
+        <w:t xml:space="preserve"> and storable</w:t>
+      </w:r>
+      <w:r>
+        <w:rPr>
+          <w:lang w:val="en-GB"/>
+        </w:rPr>
+        <w:t xml:space="preserve"> as oil</w:t>
+      </w:r>
+      <w:r>
+        <w:rPr>
+          <w:lang w:val="en-GB"/>
+        </w:rPr>
+        <w:t xml:space="preserve"> or coal</w:t>
+      </w:r>
+      <w:r>
+        <w:rPr>
+          <w:lang w:val="en-GB"/>
+        </w:rPr>
+        <w:t>, has a well</w:t>
+      </w:r>
+      <w:r>
+        <w:rPr>
+          <w:lang w:val="en-GB"/>
+        </w:rPr>
+        <w:t>-</w:t>
+      </w:r>
+      <w:r>
+        <w:rPr>
+          <w:lang w:val="en-GB"/>
+        </w:rPr>
+        <w:t>developed distribution infrastructure.  Unfortunately, natural gas</w:t>
+      </w:r>
+      <w:r>
+        <w:rPr>
+          <w:lang w:val="en-GB"/>
+        </w:rPr>
+        <w:t xml:space="preserve"> price volatility is higher than oil (REF3) since prices are determined by local </w:t>
+      </w:r>
+      <w:r>
+        <w:rPr>
+          <w:lang w:val="en-GB"/>
+        </w:rPr>
+        <w:t>supply and demand</w:t>
+      </w:r>
+      <w:r>
+        <w:rPr>
+          <w:lang w:val="en-GB"/>
+        </w:rPr>
+        <w:t xml:space="preserve"> and </w:t>
+      </w:r>
+      <w:r>
+        <w:rPr>
+          <w:lang w:val="en-GB"/>
+        </w:rPr>
+        <w:t xml:space="preserve">flexible </w:t>
+      </w:r>
+      <w:r>
+        <w:rPr>
+          <w:lang w:val="en-GB"/>
+        </w:rPr>
+        <w:t xml:space="preserve">storage is still problematic (REF4). </w:t>
+      </w:r>
+      <w:r>
+        <w:rPr>
+          <w:lang w:val="en-GB"/>
+        </w:rPr>
+        <w:t xml:space="preserve"> For this reason, it is important to study the types of cycles and patterns that characterize the </w:t>
+      </w:r>
+      <w:r>
+        <w:rPr>
+          <w:lang w:val="en-GB"/>
+        </w:rPr>
+        <w:t>price</w:t>
+      </w:r>
+      <w:r>
+        <w:rPr>
+          <w:lang w:val="en-GB"/>
+        </w:rPr>
+        <w:t xml:space="preserve"> stability of natural gas if it is to become more important in the transition to </w:t>
+      </w:r>
+      <w:r>
+        <w:rPr>
+          <w:lang w:val="en-GB"/>
+        </w:rPr>
+        <w:t>a net zero economy.</w:t>
+      </w:r>
+      <w:r>
+        <w:rPr>
+          <w:lang w:val="en-GB"/>
+        </w:rPr>
+        <w:t xml:space="preserve">  Important research questions include: 1) the importance of seasonality vs market factors in gas price, 2) relationships between gas prices and other energy commodities such as oil and coal, 3) volatility trends in gas market prices.</w:t>
+      </w:r>
+    </w:p>
+    <w:bookmarkEnd w:id="2"/>
     <w:p>
       <w:pPr>
         <w:ind w:firstLine="0"/>
@@ -247,11 +413,110 @@
           <w:lang w:val="en-GB"/>
         </w:rPr>
       </w:pPr>
+    </w:p>
+    <w:p>
+      <w:pPr>
+        <w:spacing w:line="240" w:lineRule="auto"/>
+        <w:ind w:firstLine="0"/>
+        <w:rPr>
+          <w:lang w:val="en-GB"/>
+        </w:rPr>
+      </w:pPr>
+      <w:r>
+        <w:rPr>
+          <w:lang w:val="en-GB"/>
+        </w:rPr>
+        <w:t>REF1: International Energy Agengy, Global Gas Security Review 2021, Fuel Report October 2021.</w:t>
+      </w:r>
+      <w:r>
+        <w:rPr>
+          <w:lang w:val="en-GB"/>
+        </w:rPr>
+        <w:t xml:space="preserve"> Ed. Justin French-Brooks.  www.iea.org</w:t>
+      </w:r>
+    </w:p>
+    <w:p>
+      <w:pPr>
+        <w:spacing w:line="240" w:lineRule="auto"/>
+        <w:ind w:firstLine="0"/>
+        <w:rPr>
+          <w:lang w:val="en-GB"/>
+        </w:rPr>
+      </w:pPr>
+    </w:p>
+    <w:p>
+      <w:pPr>
+        <w:spacing w:line="240" w:lineRule="auto"/>
+        <w:ind w:firstLine="0"/>
+        <w:rPr>
+          <w:lang w:val="en-GB"/>
+        </w:rPr>
+      </w:pPr>
+      <w:r>
+        <w:rPr>
+          <w:lang w:val="en-GB"/>
+        </w:rPr>
+        <w:t>REF2: US Energy Information Administration FAQs</w:t>
+      </w:r>
+      <w:r>
+        <w:rPr>
+          <w:lang w:val="en-GB"/>
+        </w:rPr>
+        <w:t xml:space="preserve">. </w:t>
+      </w:r>
+      <w:r>
+        <w:rPr>
+          <w:color w:val="212121"/>
+          <w:rPrChange w:id="3" w:author="Martin Zagari" w:date="2021-12-02T10:03:00Z">
+            <w:rPr>
+              <w:rStyle w:val="Hyperlink"/>
+              <w:rFonts w:eastAsia="Times New Roman"/>
+            </w:rPr>
+          </w:rPrChange>
+        </w:rPr>
+        <w:t>https://www.eia.gov/tools/faqs/faq.php?id=73&amp;t=11</w:t>
+      </w:r>
       <w:r>
         <w:rPr>
           <w:lang w:val="en-GB"/>
         </w:rPr>
         <w:t xml:space="preserve"> </w:t>
+      </w:r>
+    </w:p>
+    <w:p>
+      <w:pPr>
+        <w:spacing w:line="240" w:lineRule="auto"/>
+        <w:ind w:firstLine="0"/>
+        <w:rPr>
+          <w:lang w:val="en-GB"/>
+        </w:rPr>
+      </w:pPr>
+    </w:p>
+    <w:p>
+      <w:pPr>
+        <w:spacing w:line="240" w:lineRule="auto"/>
+        <w:ind w:firstLine="0"/>
+        <w:rPr>
+          <w:lang w:val="en-GB"/>
+        </w:rPr>
+      </w:pPr>
+      <w:r>
+        <w:rPr>
+          <w:lang w:val="en-GB"/>
+        </w:rPr>
+        <w:t>REF</w:t>
+      </w:r>
+      <w:r>
+        <w:rPr>
+          <w:lang w:val="en-GB"/>
+        </w:rPr>
+        <w:t>4, Gas Trading Manual.  Chapter 2: Fundamentals of the Gas Marke</w:t>
+      </w:r>
+      <w:r>
+        <w:rPr>
+          <w:lang w:val="en-GB"/>
+        </w:rPr>
+        <w:t>t. David Long, Geoff Moore, Gay Wenban-Smith. 2003. Woodhead Publishing. ISBN: 978-1-85573-446</w:t>
       </w:r>
     </w:p>
     <w:p>
@@ -1205,14 +1470,14 @@
         <w:pStyle w:val="ToFHeading"/>
         <w:spacing w:before="0"/>
       </w:pPr>
-      <w:bookmarkStart w:id="2" w:name="_Toc75716697"/>
+      <w:bookmarkStart w:id="4" w:name="_Toc75716697"/>
       <w:r>
         <w:t xml:space="preserve">List of </w:t>
       </w:r>
       <w:r>
         <w:t>Figures</w:t>
       </w:r>
-      <w:bookmarkEnd w:id="2"/>
+      <w:bookmarkEnd w:id="4"/>
     </w:p>
     <w:p>
       <w:pPr>
@@ -1310,14 +1575,14 @@
       <w:r>
         <w:fldChar w:fldCharType="end"/>
       </w:r>
-      <w:bookmarkStart w:id="3" w:name="_Toc75716698"/>
+      <w:bookmarkStart w:id="5" w:name="_Toc75716698"/>
       <w:r>
         <w:t xml:space="preserve">List of </w:t>
       </w:r>
       <w:r>
         <w:t>Tables</w:t>
       </w:r>
-      <w:bookmarkEnd w:id="3"/>
+      <w:bookmarkEnd w:id="5"/>
       <w:r>
         <w:fldChar w:fldCharType="begin"/>
       </w:r>
@@ -1454,17 +1719,18 @@
           <w:lang w:val="en-GB"/>
         </w:rPr>
       </w:pPr>
-      <w:bookmarkStart w:id="4" w:name="_Toc75716699"/>
+      <w:bookmarkStart w:id="6" w:name="_Toc75716699"/>
       <w:r>
         <w:rPr>
           <w:lang w:val="en-GB"/>
         </w:rPr>
         <w:t>Problem Statement</w:t>
       </w:r>
-      <w:bookmarkEnd w:id="4"/>
-    </w:p>
-    <w:p>
-      <w:pPr>
+      <w:bookmarkEnd w:id="6"/>
+    </w:p>
+    <w:p>
+      <w:pPr>
+        <w:ind w:firstLine="0"/>
         <w:rPr>
           <w:lang w:val="en-GB"/>
         </w:rPr>
@@ -1724,12 +1990,377 @@
     </w:p>
     <w:p>
       <w:pPr>
+        <w:ind w:firstLine="0"/>
+        <w:rPr>
+          <w:lang w:val="en-GB"/>
+        </w:rPr>
+      </w:pPr>
+    </w:p>
+    <w:p>
+      <w:pPr>
+        <w:ind w:firstLine="0"/>
+        <w:jc w:val="center"/>
+        <w:rPr>
+          <w:b/>
+          <w:bCs/>
+          <w:lang w:val="en-GB"/>
+        </w:rPr>
+      </w:pPr>
+      <w:r>
+        <w:rPr>
+          <w:b/>
+          <w:bCs/>
+          <w:lang w:val="en-GB"/>
+        </w:rPr>
+        <w:t>Natural Gas Price History</w:t>
+      </w:r>
+    </w:p>
+    <w:p>
+      <w:pPr>
+        <w:ind w:firstLine="0"/>
+        <w:rPr>
+          <w:lang w:val="en-GB"/>
+        </w:rPr>
+      </w:pPr>
+      <w:r>
+        <w:rPr>
+          <w:lang w:val="en-GB"/>
+        </w:rPr>
+        <w:t>Natural gas prices have exhibited a much different profile than that for other energy sources, particularly oil.  At the highest level, natural gas prices exhibited a general upward trend from approximately 1</w:t>
+      </w:r>
+      <w:r>
+        <w:rPr>
+          <w:lang w:val="en-GB"/>
+        </w:rPr>
+        <w:t xml:space="preserve">997 through the financial crisis of 2007-2008, </w:t>
+      </w:r>
+      <w:r>
+        <w:rPr>
+          <w:lang w:val="en-GB"/>
+        </w:rPr>
+        <w:t xml:space="preserve">and </w:t>
+      </w:r>
+      <w:r>
+        <w:rPr>
+          <w:lang w:val="en-GB"/>
+        </w:rPr>
+        <w:t xml:space="preserve">then a general downward trend from 2009 until the </w:t>
+      </w:r>
+      <w:r>
+        <w:rPr>
+          <w:lang w:val="en-GB"/>
+        </w:rPr>
+        <w:t>p</w:t>
+      </w:r>
+      <w:r>
+        <w:rPr>
+          <w:lang w:val="en-GB"/>
+        </w:rPr>
+        <w:t xml:space="preserve">resent day.  Of course, there is substantial volatility in any given week </w:t>
+      </w:r>
+      <w:r>
+        <w:rPr>
+          <w:lang w:val="en-GB"/>
+        </w:rPr>
+        <w:lastRenderedPageBreak/>
+        <w:t xml:space="preserve">or day.  This is different from the generally upward trend in oil prices, meaning that the overall demand for energy and economic growth is likely not the major driver of gas price as it is for oil price.  </w:t>
+      </w:r>
+      <w:r>
+        <w:rPr>
+          <w:lang w:val="en-GB"/>
+        </w:rPr>
+        <w:t>Although the overall natural gas price trend for nearly 25 years has been essentially flat, substantial price movement suggests complex market forces and dependencies that bear exploration.</w:t>
+      </w:r>
+    </w:p>
+    <w:p>
+      <w:pPr>
+        <w:ind w:firstLine="0"/>
+        <w:rPr>
+          <w:lang w:val="en-GB"/>
+        </w:rPr>
+      </w:pPr>
+    </w:p>
+    <w:p>
+      <w:pPr>
+        <w:ind w:firstLine="0"/>
+        <w:rPr>
+          <w:lang w:val="en-GB"/>
+        </w:rPr>
+      </w:pPr>
+      <w:r>
+        <w:rPr>
+          <w:lang w:val="en-GB"/>
+        </w:rPr>
+        <w:t xml:space="preserve">One important difference between oil and gas is that natural gas is a </w:t>
+      </w:r>
+      <w:r>
+        <w:rPr>
+          <w:lang w:val="en-GB"/>
+        </w:rPr>
+        <w:t>by-product</w:t>
+      </w:r>
+      <w:r>
+        <w:rPr>
+          <w:lang w:val="en-GB"/>
+        </w:rPr>
+        <w:t xml:space="preserve"> of oil production, meaning that the demand for and production of oil may very well have a </w:t>
+      </w:r>
+      <w:r>
+        <w:rPr>
+          <w:lang w:val="en-GB"/>
+        </w:rPr>
+        <w:t>knock-on</w:t>
+      </w:r>
+      <w:r>
+        <w:rPr>
+          <w:lang w:val="en-GB"/>
+        </w:rPr>
+        <w:t xml:space="preserve"> effect on gas prices.  As a result, we will explore the relationship between oil and gas prices, with gas prices potential</w:t>
+      </w:r>
+      <w:r>
+        <w:rPr>
+          <w:lang w:val="en-GB"/>
+        </w:rPr>
+        <w:t>ly</w:t>
+      </w:r>
+      <w:r>
+        <w:rPr>
+          <w:lang w:val="en-GB"/>
+        </w:rPr>
+        <w:t xml:space="preserve"> being a lagging variable for oil demand and/or production.  In particular, the </w:t>
+      </w:r>
+      <w:r>
+        <w:rPr>
+          <w:lang w:val="en-GB"/>
+        </w:rPr>
+        <w:t>shale oil boom in Texas may have had an outsized impact on the price of natural gas, supressing it for much with last decade with a recent resurgence in prices perhaps being due to a collapse in the shale oil boom.</w:t>
+      </w:r>
+    </w:p>
+    <w:p>
+      <w:pPr>
+        <w:ind w:firstLine="0"/>
+        <w:rPr>
+          <w:lang w:val="en-GB"/>
+        </w:rPr>
+      </w:pPr>
+    </w:p>
+    <w:p>
+      <w:pPr>
+        <w:ind w:firstLine="0"/>
+        <w:rPr>
+          <w:lang w:val="en-GB"/>
+        </w:rPr>
+      </w:pPr>
+      <w:r>
+        <w:rPr>
+          <w:lang w:val="en-GB"/>
+        </w:rPr>
+        <w:t xml:space="preserve">Another important difference between oil and gas is ease of transport and storage.  Despite </w:t>
+      </w:r>
+      <w:r>
+        <w:rPr>
+          <w:lang w:val="en-GB"/>
+        </w:rPr>
+        <w:t>considerable infrastructure for gas transport, there are still many fewer options for natural gas transport and storage than for oil.  (But fortunately, natural gas is much more storable than electricity!).  For this reason, exogenous shocks such as weather may impact gas markets differently than they do for oil markets, and natural gas prices are, in fact, more volatile than for oil (but less volatile than electricity). Evidence of this is seen in headlines speculate on gas price spikes based on mild vs severe cold weather, something that doesn’t really occur in oil markets.  For this reason, we will also explore the importance of seasonality in natural gas prices that may be obscured by trend and shocks.</w:t>
+      </w:r>
+    </w:p>
+    <w:p>
+      <w:pPr>
+        <w:ind w:firstLine="0"/>
+        <w:rPr>
+          <w:lang w:val="en-GB"/>
+        </w:rPr>
+      </w:pPr>
+    </w:p>
+    <w:p>
+      <w:pPr>
+        <w:ind w:firstLine="0"/>
+        <w:rPr>
+          <w:lang w:val="en-GB"/>
+        </w:rPr>
+      </w:pPr>
+      <w:r>
+        <w:rPr>
+          <w:lang w:val="en-GB"/>
+        </w:rPr>
+        <w:t>Final</w:t>
+      </w:r>
+      <w:r>
+        <w:rPr>
+          <w:lang w:val="en-GB"/>
+        </w:rPr>
+        <w:t>l</w:t>
+      </w:r>
+      <w:r>
+        <w:rPr>
+          <w:lang w:val="en-GB"/>
+        </w:rPr>
+        <w:t>y</w:t>
+      </w:r>
+      <w:r>
+        <w:rPr>
+          <w:lang w:val="en-GB"/>
+        </w:rPr>
+        <w:t xml:space="preserve"> we still see “shocks” in gas price corresp</w:t>
+      </w:r>
+      <w:r>
+        <w:rPr>
+          <w:lang w:val="en-GB"/>
+        </w:rPr>
+        <w:t>o</w:t>
+      </w:r>
+      <w:r>
+        <w:rPr>
+          <w:lang w:val="en-GB"/>
+        </w:rPr>
+        <w:t>n</w:t>
+      </w:r>
+      <w:r>
+        <w:rPr>
+          <w:lang w:val="en-GB"/>
+        </w:rPr>
+        <w:t>ding with important wor</w:t>
+      </w:r>
+      <w:r>
+        <w:rPr>
+          <w:lang w:val="en-GB"/>
+        </w:rPr>
+        <w:t>l</w:t>
+      </w:r>
+      <w:r>
+        <w:rPr>
+          <w:lang w:val="en-GB"/>
+        </w:rPr>
+        <w:t xml:space="preserve">d and economic events.  One gas price spike appears to occur around September 11, 2001.  A series of price spikes occurred </w:t>
+      </w:r>
+      <w:r>
+        <w:rPr>
+          <w:lang w:val="en-GB"/>
+        </w:rPr>
+        <w:t xml:space="preserve">before and </w:t>
+      </w:r>
+      <w:r>
+        <w:rPr>
+          <w:lang w:val="en-GB"/>
+        </w:rPr>
+        <w:t xml:space="preserve">around the financial crisis, </w:t>
+      </w:r>
+      <w:r>
+        <w:rPr>
+          <w:lang w:val="en-GB"/>
+        </w:rPr>
+        <w:t>perhaps corresponding first to economic growth, followed by economic uncertainty</w:t>
+      </w:r>
+      <w:r>
+        <w:rPr>
+          <w:lang w:val="en-GB"/>
+        </w:rPr>
+        <w:t xml:space="preserve"> and the collapse of oil prices.  Our models will therefore have to account for a high level of exogenous noise in energy markets</w:t>
+      </w:r>
+      <w:r>
+        <w:rPr>
+          <w:lang w:val="en-GB"/>
+        </w:rPr>
+        <w:t>, as most economic models do.</w:t>
+      </w:r>
+    </w:p>
+    <w:p>
+      <w:pPr>
+        <w:ind w:firstLine="0"/>
+        <w:rPr>
+          <w:lang w:val="en-GB"/>
+        </w:rPr>
+      </w:pPr>
+    </w:p>
+    <w:p>
+      <w:pPr>
+        <w:ind w:firstLine="0"/>
+        <w:rPr>
+          <w:lang w:val="en-GB"/>
+        </w:rPr>
+      </w:pPr>
+      <w:r>
+        <w:rPr>
+          <w:lang w:val="en-GB"/>
+        </w:rPr>
+        <w:t>To summarize, natural gas price</w:t>
+      </w:r>
+      <w:r>
+        <w:rPr>
+          <w:lang w:val="en-GB"/>
+        </w:rPr>
+        <w:t>s</w:t>
+      </w:r>
+      <w:r>
+        <w:rPr>
+          <w:lang w:val="en-GB"/>
+        </w:rPr>
+        <w:t xml:space="preserve"> </w:t>
+      </w:r>
+      <w:r>
+        <w:rPr>
+          <w:lang w:val="en-GB"/>
+        </w:rPr>
+        <w:t>appear</w:t>
+      </w:r>
+      <w:r>
+        <w:rPr>
+          <w:lang w:val="en-GB"/>
+        </w:rPr>
+        <w:t xml:space="preserve"> to have followed an extremely long cycle upward and downward trend, with </w:t>
+      </w:r>
+      <w:r>
+        <w:rPr>
+          <w:lang w:val="en-GB"/>
+        </w:rPr>
+        <w:t xml:space="preserve">frequent </w:t>
+      </w:r>
+      <w:r>
+        <w:rPr>
+          <w:lang w:val="en-GB"/>
+        </w:rPr>
+        <w:t>macroeconomic and political shocks along this journey, perhaps with underlying seasonality in price.  Our analysis will take these domain factors into account.</w:t>
+      </w:r>
+    </w:p>
+    <w:p>
+      <w:pPr>
+        <w:ind w:firstLine="0"/>
+        <w:rPr>
+          <w:lang w:val="en-GB"/>
+        </w:rPr>
+      </w:pPr>
+    </w:p>
+    <w:p>
+      <w:pPr>
+        <w:ind w:firstLine="0"/>
+        <w:rPr>
+          <w:lang w:val="en-GB"/>
+        </w:rPr>
+      </w:pPr>
+    </w:p>
+    <w:p>
+      <w:pPr>
+        <w:ind w:firstLine="0"/>
+        <w:rPr>
+          <w:lang w:val="en-GB"/>
+        </w:rPr>
+      </w:pPr>
+    </w:p>
+    <w:p>
+      <w:pPr>
+        <w:rPr>
+          <w:lang w:val="en-GB"/>
+        </w:rPr>
+      </w:pPr>
+    </w:p>
+    <w:p>
+      <w:pPr>
         <w:pStyle w:val="Heading1"/>
         <w:rPr>
           <w:lang w:val="en-GB"/>
         </w:rPr>
       </w:pPr>
-      <w:bookmarkStart w:id="5" w:name="_Toc75716701"/>
+      <w:bookmarkStart w:id="7" w:name="_Toc75716701"/>
       <w:r>
         <w:rPr>
           <w:lang w:val="en-GB"/>
@@ -1761,7 +2392,7 @@
         </w:rPr>
         <w:t>Splitting</w:t>
       </w:r>
-      <w:bookmarkEnd w:id="5"/>
+      <w:bookmarkEnd w:id="7"/>
     </w:p>
     <w:p>
       <w:pPr>
@@ -1774,7 +2405,7 @@
           <w:lang w:val="en-GB"/>
         </w:rPr>
       </w:pPr>
-      <w:bookmarkStart w:id="6" w:name="_Toc75716702"/>
+      <w:bookmarkStart w:id="8" w:name="_Toc75716702"/>
       <w:r>
         <w:rPr>
           <w:b w:val="0"/>
@@ -1785,7 +2416,7 @@
         </w:rPr>
         <w:t>Zero and Near Zero Variance</w:t>
       </w:r>
-      <w:bookmarkEnd w:id="6"/>
+      <w:bookmarkEnd w:id="8"/>
     </w:p>
     <w:p>
       <w:pPr>
@@ -1798,7 +2429,7 @@
           <w:lang w:val="en-GB"/>
         </w:rPr>
       </w:pPr>
-      <w:bookmarkStart w:id="7" w:name="_Toc75716704"/>
+      <w:bookmarkStart w:id="9" w:name="_Toc75716704"/>
       <w:r>
         <w:rPr>
           <w:b w:val="0"/>
@@ -1809,7 +2440,7 @@
         </w:rPr>
         <w:t>Missing Values</w:t>
       </w:r>
-      <w:bookmarkEnd w:id="7"/>
+      <w:bookmarkEnd w:id="9"/>
     </w:p>
     <w:p>
       <w:pPr>
@@ -1822,7 +2453,7 @@
           <w:lang w:val="en-GB"/>
         </w:rPr>
       </w:pPr>
-      <w:bookmarkStart w:id="8" w:name="_Toc75716705"/>
+      <w:bookmarkStart w:id="10" w:name="_Toc75716705"/>
       <w:r>
         <w:rPr>
           <w:b w:val="0"/>
@@ -1833,7 +2464,7 @@
         </w:rPr>
         <w:t>Data Imputation</w:t>
       </w:r>
-      <w:bookmarkEnd w:id="8"/>
+      <w:bookmarkEnd w:id="10"/>
     </w:p>
     <w:p>
       <w:pPr>
@@ -1846,7 +2477,7 @@
           <w:lang w:val="en-GB"/>
         </w:rPr>
       </w:pPr>
-      <w:bookmarkStart w:id="9" w:name="_Toc75716706"/>
+      <w:bookmarkStart w:id="11" w:name="_Toc75716706"/>
       <w:r>
         <w:rPr>
           <w:b w:val="0"/>
@@ -1857,70 +2488,7 @@
         </w:rPr>
         <w:t>Data Preparation</w:t>
       </w:r>
-      <w:bookmarkEnd w:id="9"/>
-    </w:p>
-    <w:p>
-      <w:pPr>
-        <w:rPr>
-          <w:lang w:val="en-GB"/>
-        </w:rPr>
-      </w:pPr>
-      <w:r>
-        <w:rPr>
-          <w:rFonts w:cs="Times New Roman"/>
-          <w:szCs w:val="24"/>
-        </w:rPr>
-        <w:t>Following the importation of necessary packages and the raw datasets, the data was prepared for further evaluation. The initial phase of pre-processing began with inspection of the data</w:t>
-      </w:r>
-      <w:r>
-        <w:rPr>
-          <w:rFonts w:cs="Times New Roman"/>
-          <w:szCs w:val="24"/>
-        </w:rPr>
-        <w:t xml:space="preserve"> and </w:t>
-      </w:r>
-      <w:r>
-        <w:rPr>
-          <w:rFonts w:cs="Times New Roman"/>
-          <w:szCs w:val="24"/>
-        </w:rPr>
-        <w:t>calculation of statistical measures</w:t>
-      </w:r>
-      <w:r>
-        <w:rPr>
-          <w:rFonts w:cs="Times New Roman"/>
-          <w:szCs w:val="24"/>
-        </w:rPr>
-        <w:t xml:space="preserve">. Other properties such as head and dimension were produced to provide additional information. Statistical </w:t>
-      </w:r>
-      <w:r>
-        <w:rPr>
-          <w:rFonts w:cs="Times New Roman"/>
-          <w:szCs w:val="24"/>
-        </w:rPr>
-        <w:t xml:space="preserve">measures such as median and mean are useful in outlier detection. </w:t>
-      </w:r>
-      <w:r>
-        <w:rPr>
-          <w:rFonts w:cs="Times New Roman"/>
-          <w:szCs w:val="24"/>
-        </w:rPr>
-        <w:t>However, o</w:t>
-      </w:r>
-      <w:r>
-        <w:rPr>
-          <w:rFonts w:cs="Times New Roman"/>
-          <w:szCs w:val="24"/>
-        </w:rPr>
-        <w:t>utliers were not removed from the dataset</w:t>
-      </w:r>
-      <w:r>
-        <w:rPr>
-          <w:rFonts w:cs="Times New Roman"/>
-          <w:szCs w:val="24"/>
-        </w:rPr>
-        <w:t xml:space="preserve"> due to having a potential statistical significance on forecasting results and seasonal behavior. Missing values were collected and handled appropriately. The dataset contained only one missing value which was removed completely. Each data frame was converted to a time series object using the date column. Finally, the resulting time series objects were plotted to visualize both the daily and monthly behavior of natural gas prices</w:t>
-      </w:r>
+      <w:bookmarkEnd w:id="11"/>
     </w:p>
     <w:p>
       <w:pPr>
@@ -1934,7 +2502,7 @@
           <w:lang w:val="en-GB"/>
         </w:rPr>
       </w:pPr>
-      <w:bookmarkStart w:id="10" w:name="_Toc75716707"/>
+      <w:bookmarkStart w:id="12" w:name="_Toc75716707"/>
       <w:r>
         <w:rPr>
           <w:b w:val="0"/>
@@ -1945,7 +2513,7 @@
         </w:rPr>
         <w:t>Sampling</w:t>
       </w:r>
-      <w:bookmarkEnd w:id="10"/>
+      <w:bookmarkEnd w:id="12"/>
       <w:r>
         <w:rPr>
           <w:b w:val="0"/>
@@ -1969,7 +2537,7 @@
           <w:lang w:val="en-GB"/>
         </w:rPr>
       </w:pPr>
-      <w:bookmarkStart w:id="11" w:name="_Toc75716708"/>
+      <w:bookmarkStart w:id="13" w:name="_Toc75716708"/>
       <w:r>
         <w:rPr>
           <w:b w:val="0"/>
@@ -1980,7 +2548,7 @@
         </w:rPr>
         <w:t>Distribution</w:t>
       </w:r>
-      <w:bookmarkEnd w:id="11"/>
+      <w:bookmarkEnd w:id="13"/>
       <w:r>
         <w:rPr>
           <w:b w:val="0"/>
@@ -2004,7 +2572,7 @@
           <w:lang w:val="en-GB"/>
         </w:rPr>
       </w:pPr>
-      <w:bookmarkStart w:id="12" w:name="_Toc75716709"/>
+      <w:bookmarkStart w:id="14" w:name="_Toc75716709"/>
       <w:r>
         <w:rPr>
           <w:b w:val="0"/>
@@ -2015,7 +2583,7 @@
         </w:rPr>
         <w:t>Data Partitioning</w:t>
       </w:r>
-      <w:bookmarkEnd w:id="12"/>
+      <w:bookmarkEnd w:id="14"/>
       <w:r>
         <w:rPr>
           <w:b w:val="0"/>
@@ -2034,7 +2602,7 @@
           <w:lang w:val="en-GB"/>
         </w:rPr>
       </w:pPr>
-      <w:bookmarkStart w:id="13" w:name="_Toc75716710"/>
+      <w:bookmarkStart w:id="15" w:name="_Toc75716710"/>
       <w:r>
         <w:rPr>
           <w:lang w:val="en-GB"/>
@@ -2047,7 +2615,7 @@
         </w:rPr>
         <w:t>Strategies</w:t>
       </w:r>
-      <w:bookmarkEnd w:id="13"/>
+      <w:bookmarkEnd w:id="15"/>
     </w:p>
     <w:p>
       <w:pPr>
@@ -2056,14 +2624,14 @@
           <w:lang w:val="en-GB"/>
         </w:rPr>
       </w:pPr>
-      <w:bookmarkStart w:id="14" w:name="_Toc75716727"/>
+      <w:bookmarkStart w:id="16" w:name="_Toc75716727"/>
       <w:r>
         <w:rPr>
           <w:lang w:val="en-GB"/>
         </w:rPr>
         <w:t>Validation and Testing</w:t>
       </w:r>
-      <w:bookmarkEnd w:id="14"/>
+      <w:bookmarkEnd w:id="16"/>
     </w:p>
     <w:p>
       <w:pPr>
@@ -2072,14 +2640,14 @@
           <w:lang w:val="en-GB"/>
         </w:rPr>
       </w:pPr>
-      <w:bookmarkStart w:id="15" w:name="_Toc75716729"/>
+      <w:bookmarkStart w:id="17" w:name="_Toc75716729"/>
       <w:r>
         <w:rPr>
           <w:lang w:val="en-GB"/>
         </w:rPr>
         <w:t>Conclusion</w:t>
       </w:r>
-      <w:bookmarkEnd w:id="15"/>
+      <w:bookmarkEnd w:id="17"/>
     </w:p>
     <w:p>
       <w:pPr>
@@ -2089,7 +2657,7 @@
           <w:lang w:val="en-GB"/>
         </w:rPr>
       </w:pPr>
-      <w:bookmarkStart w:id="16" w:name="_Toc75716730"/>
+      <w:bookmarkStart w:id="18" w:name="_Toc75716730"/>
       <w:r>
         <w:rPr>
           <w:bCs/>
@@ -2097,7 +2665,7 @@
         </w:rPr>
         <w:t>References</w:t>
       </w:r>
-      <w:bookmarkEnd w:id="16"/>
+      <w:bookmarkEnd w:id="18"/>
     </w:p>
     <w:p>
       <w:pPr>
@@ -2118,7 +2686,6 @@
         <w:rPr>
           <w:lang w:val="en-GB"/>
         </w:rPr>
-        <w:lastRenderedPageBreak/>
         <w:t xml:space="preserve">US Energy Information Administration. </w:t>
       </w:r>
       <w:r>
@@ -2162,21 +2729,7 @@
         <w:rPr>
           <w:lang w:val="en-GB"/>
         </w:rPr>
-        <w:t>Roberts, D. (2018, July 2</w:t>
-      </w:r>
-      <w:proofErr w:type="gramStart"/>
-      <w:r>
-        <w:rPr>
-          <w:lang w:val="en-GB"/>
-        </w:rPr>
-        <w:t>).Vox</w:t>
-      </w:r>
-      <w:proofErr w:type="gramEnd"/>
-      <w:r>
-        <w:rPr>
-          <w:lang w:val="en-GB"/>
-        </w:rPr>
-        <w:t>.</w:t>
+        <w:t>Roberts, D. (2018, July 2).Vox.</w:t>
       </w:r>
       <w:r>
         <w:t xml:space="preserve"> </w:t>
@@ -2249,14 +2802,14 @@
           <w:lang w:val="en-GB"/>
         </w:rPr>
       </w:pPr>
-      <w:bookmarkStart w:id="17" w:name="_Toc75716731"/>
+      <w:bookmarkStart w:id="19" w:name="_Toc75716731"/>
       <w:r>
         <w:rPr>
           <w:lang w:val="en-GB"/>
         </w:rPr>
         <w:t>Appendix A</w:t>
       </w:r>
-      <w:bookmarkEnd w:id="17"/>
+      <w:bookmarkEnd w:id="19"/>
       <w:r>
         <w:rPr>
           <w:lang w:val="en-GB"/>
@@ -2651,6 +3204,14 @@
     <w:abstractNumId w:val="0"/>
   </w:num>
 </w:numbering>
+</file>
+
+<file path=word/people.xml><?xml version="1.0" encoding="utf-8"?>
+<w15:people xmlns:wpc="http://schemas.microsoft.com/office/word/2010/wordprocessingCanvas" xmlns:cx="http://schemas.microsoft.com/office/drawing/2014/chartex" xmlns:cx1="http://schemas.microsoft.com/office/drawing/2015/9/8/chartex" xmlns:cx2="http://schemas.microsoft.com/office/drawing/2015/10/21/chartex" xmlns:cx3="http://schemas.microsoft.com/office/drawing/2016/5/9/chartex" xmlns:cx4="http://schemas.microsoft.com/office/drawing/2016/5/10/chartex" xmlns:cx5="http://schemas.microsoft.com/office/drawing/2016/5/11/chartex" xmlns:cx6="http://schemas.microsoft.com/office/drawing/2016/5/12/chartex" xmlns:cx7="http://schemas.microsoft.com/office/drawing/2016/5/13/chartex" xmlns:cx8="http://schemas.microsoft.com/office/drawing/2016/5/14/chartex" xmlns:mc="http://schemas.openxmlformats.org/markup-compatibility/2006" xmlns:aink="http://schemas.microsoft.com/office/drawing/2016/ink" xmlns:am3d="http://schemas.microsoft.com/office/drawing/2017/model3d" xmlns:o="urn:schemas-microsoft-com:office:office" xmlns:r="http://schemas.openxmlformats.org/officeDocument/2006/relationships" xmlns:m="http://schemas.openxmlformats.org/officeDocument/2006/math" xmlns:v="urn:schemas-microsoft-com:vml" xmlns:wp14="http://schemas.microsoft.com/office/word/2010/wordprocessingDrawing" xmlns:wp="http://schemas.openxmlformats.org/drawingml/2006/wordprocessingDrawing" xmlns:w10="urn:schemas-microsoft-com:office:word" xmlns:w="http://schemas.openxmlformats.org/wordprocessingml/2006/main" xmlns:w14="http://schemas.microsoft.com/office/word/2010/wordml" xmlns:w15="http://schemas.microsoft.com/office/word/2012/wordml" xmlns:w16cex="http://schemas.microsoft.com/office/word/2018/wordml/cex" xmlns:w16cid="http://schemas.microsoft.com/office/word/2016/wordml/cid" xmlns:w16="http://schemas.microsoft.com/office/word/2018/wordml" xmlns:w16sdtdh="http://schemas.microsoft.com/office/word/2020/wordml/sdtdatahash" xmlns:w16se="http://schemas.microsoft.com/office/word/2015/wordml/symex" xmlns:wpg="http://schemas.microsoft.com/office/word/2010/wordprocessingGroup" xmlns:wpi="http://schemas.microsoft.com/office/word/2010/wordprocessingInk" xmlns:wne="http://schemas.microsoft.com/office/word/2006/wordml" xmlns:wps="http://schemas.microsoft.com/office/word/2010/wordprocessingShape" mc:Ignorable="w14 w15 w16se w16cid w16 w16cex w16sdtdh wp14">
+  <w15:person w15:author="Martin Zagari">
+    <w15:presenceInfo w15:providerId="Windows Live" w15:userId="2aaef6075866ab19"/>
+  </w15:person>
+</w15:people>
 </file>
 
 <file path=word/styles.xml><?xml version="1.0" encoding="utf-8"?>
@@ -3841,6 +4402,20 @@
       <w:shd w:val="clear" w:color="auto" w:fill="E1DFDD"/>
     </w:rPr>
   </w:style>
+  <w:style w:type="paragraph" w:styleId="Revision">
+    <w:name w:val="Revision"/>
+    <w:hidden/>
+    <w:uiPriority w:val="99"/>
+    <w:semiHidden/>
+    <w:rsid w:val="00B02038"/>
+    <w:pPr>
+      <w:spacing w:after="0" w:line="240" w:lineRule="auto"/>
+    </w:pPr>
+    <w:rPr>
+      <w:rFonts w:ascii="Times New Roman" w:hAnsi="Times New Roman"/>
+      <w:sz w:val="24"/>
+    </w:rPr>
+  </w:style>
 </w:styles>
 </file>
 

</xml_diff>

<commit_message>
Added BrentPrice.csv and added a few sentences in the abstract.
</commit_message>
<xml_diff>
--- a/TimeSeriesFinalPaper.docx
+++ b/TimeSeriesFinalPaper.docx
@@ -306,7 +306,31 @@
         <w:rPr>
           <w:lang w:val="en-GB"/>
         </w:rPr>
-        <w:t>).  It also burns cleaner and, while not as transportable</w:t>
+        <w:t xml:space="preserve">).  </w:t>
+      </w:r>
+      <w:r>
+        <w:rPr>
+          <w:lang w:val="en-GB"/>
+        </w:rPr>
+        <w:t>Although it</w:t>
+      </w:r>
+      <w:r>
+        <w:rPr>
+          <w:lang w:val="en-GB"/>
+        </w:rPr>
+        <w:t xml:space="preserve"> burns cleaner</w:t>
+      </w:r>
+      <w:r>
+        <w:rPr>
+          <w:lang w:val="en-GB"/>
+        </w:rPr>
+        <w:t xml:space="preserve"> it</w:t>
+      </w:r>
+      <w:r>
+        <w:rPr>
+          <w:lang w:val="en-GB"/>
+        </w:rPr>
+        <w:t xml:space="preserve"> not as transportable</w:t>
       </w:r>
       <w:r>
         <w:rPr>
@@ -330,19 +354,85 @@
         <w:rPr>
           <w:lang w:val="en-GB"/>
         </w:rPr>
-        <w:t>, has a well</w:t>
-      </w:r>
-      <w:r>
-        <w:rPr>
-          <w:lang w:val="en-GB"/>
-        </w:rPr>
-        <w:t>-</w:t>
-      </w:r>
-      <w:r>
-        <w:rPr>
-          <w:lang w:val="en-GB"/>
-        </w:rPr>
-        <w:t>developed distribution infrastructure.  Unfortunately, natural gas</w:t>
+        <w:t>. It is so expensive to store and transport tha</w:t>
+      </w:r>
+      <w:r>
+        <w:rPr>
+          <w:lang w:val="en-GB"/>
+        </w:rPr>
+        <w:t>t</w:t>
+      </w:r>
+      <w:r>
+        <w:rPr>
+          <w:lang w:val="en-GB"/>
+        </w:rPr>
+        <w:t xml:space="preserve"> </w:t>
+      </w:r>
+      <w:r>
+        <w:rPr>
+          <w:lang w:val="en-GB"/>
+        </w:rPr>
+        <w:t xml:space="preserve">energy producers </w:t>
+      </w:r>
+      <w:r>
+        <w:rPr>
+          <w:lang w:val="en-GB"/>
+        </w:rPr>
+        <w:t>routinely</w:t>
+      </w:r>
+      <w:r>
+        <w:rPr>
+          <w:lang w:val="en-GB"/>
+        </w:rPr>
+        <w:t xml:space="preserve"> vent or</w:t>
+      </w:r>
+      <w:r>
+        <w:rPr>
+          <w:lang w:val="en-GB"/>
+        </w:rPr>
+        <w:t xml:space="preserve"> </w:t>
+      </w:r>
+      <w:r>
+        <w:rPr>
+          <w:lang w:val="en-GB"/>
+        </w:rPr>
+        <w:t>“</w:t>
+      </w:r>
+      <w:r>
+        <w:rPr>
+          <w:lang w:val="en-GB"/>
+        </w:rPr>
+        <w:t>flare</w:t>
+      </w:r>
+      <w:r>
+        <w:rPr>
+          <w:lang w:val="en-GB"/>
+        </w:rPr>
+        <w:t xml:space="preserve"> …</w:t>
+      </w:r>
+      <w:r>
+        <w:rPr>
+          <w:lang w:val="en-GB"/>
+        </w:rPr>
+        <w:t xml:space="preserve"> natural gas during well or processing disruptions and when they lack access to pipelines</w:t>
+      </w:r>
+      <w:r>
+        <w:rPr>
+          <w:lang w:val="en-GB"/>
+        </w:rPr>
+        <w:t xml:space="preserve">” (Hampton, Oct. 11, 2021). </w:t>
+      </w:r>
+      <w:r>
+        <w:rPr>
+          <w:lang w:val="en-GB"/>
+        </w:rPr>
+        <w:t>Thus</w:t>
+      </w:r>
+      <w:r>
+        <w:rPr>
+          <w:lang w:val="en-GB"/>
+        </w:rPr>
+        <w:t>, natural gas</w:t>
       </w:r>
       <w:r>
         <w:rPr>
@@ -467,12 +557,6 @@
       <w:r>
         <w:rPr>
           <w:color w:val="212121"/>
-          <w:rPrChange w:id="3" w:author="Martin Zagari" w:date="2021-12-02T10:03:00Z">
-            <w:rPr>
-              <w:rStyle w:val="Hyperlink"/>
-              <w:rFonts w:eastAsia="Times New Roman"/>
-            </w:rPr>
-          </w:rPrChange>
         </w:rPr>
         <w:t>https://www.eia.gov/tools/faqs/faq.php?id=73&amp;t=11</w:t>
       </w:r>
@@ -1470,14 +1554,14 @@
         <w:pStyle w:val="ToFHeading"/>
         <w:spacing w:before="0"/>
       </w:pPr>
-      <w:bookmarkStart w:id="4" w:name="_Toc75716697"/>
+      <w:bookmarkStart w:id="3" w:name="_Toc75716697"/>
       <w:r>
         <w:t xml:space="preserve">List of </w:t>
       </w:r>
       <w:r>
         <w:t>Figures</w:t>
       </w:r>
-      <w:bookmarkEnd w:id="4"/>
+      <w:bookmarkEnd w:id="3"/>
     </w:p>
     <w:p>
       <w:pPr>
@@ -1575,14 +1659,14 @@
       <w:r>
         <w:fldChar w:fldCharType="end"/>
       </w:r>
-      <w:bookmarkStart w:id="5" w:name="_Toc75716698"/>
+      <w:bookmarkStart w:id="4" w:name="_Toc75716698"/>
       <w:r>
         <w:t xml:space="preserve">List of </w:t>
       </w:r>
       <w:r>
         <w:t>Tables</w:t>
       </w:r>
-      <w:bookmarkEnd w:id="5"/>
+      <w:bookmarkEnd w:id="4"/>
       <w:r>
         <w:fldChar w:fldCharType="begin"/>
       </w:r>
@@ -1719,14 +1803,14 @@
           <w:lang w:val="en-GB"/>
         </w:rPr>
       </w:pPr>
-      <w:bookmarkStart w:id="6" w:name="_Toc75716699"/>
+      <w:bookmarkStart w:id="5" w:name="_Toc75716699"/>
       <w:r>
         <w:rPr>
           <w:lang w:val="en-GB"/>
         </w:rPr>
         <w:t>Problem Statement</w:t>
       </w:r>
-      <w:bookmarkEnd w:id="6"/>
+      <w:bookmarkEnd w:id="5"/>
     </w:p>
     <w:p>
       <w:pPr>
@@ -2360,7 +2444,7 @@
           <w:lang w:val="en-GB"/>
         </w:rPr>
       </w:pPr>
-      <w:bookmarkStart w:id="7" w:name="_Toc75716701"/>
+      <w:bookmarkStart w:id="6" w:name="_Toc75716701"/>
       <w:r>
         <w:rPr>
           <w:lang w:val="en-GB"/>
@@ -2392,7 +2476,7 @@
         </w:rPr>
         <w:t>Splitting</w:t>
       </w:r>
-      <w:bookmarkEnd w:id="7"/>
+      <w:bookmarkEnd w:id="6"/>
     </w:p>
     <w:p>
       <w:pPr>
@@ -2405,7 +2489,7 @@
           <w:lang w:val="en-GB"/>
         </w:rPr>
       </w:pPr>
-      <w:bookmarkStart w:id="8" w:name="_Toc75716702"/>
+      <w:bookmarkStart w:id="7" w:name="_Toc75716702"/>
       <w:r>
         <w:rPr>
           <w:b w:val="0"/>
@@ -2416,7 +2500,7 @@
         </w:rPr>
         <w:t>Zero and Near Zero Variance</w:t>
       </w:r>
-      <w:bookmarkEnd w:id="8"/>
+      <w:bookmarkEnd w:id="7"/>
     </w:p>
     <w:p>
       <w:pPr>
@@ -2429,7 +2513,7 @@
           <w:lang w:val="en-GB"/>
         </w:rPr>
       </w:pPr>
-      <w:bookmarkStart w:id="9" w:name="_Toc75716704"/>
+      <w:bookmarkStart w:id="8" w:name="_Toc75716704"/>
       <w:r>
         <w:rPr>
           <w:b w:val="0"/>
@@ -2440,7 +2524,7 @@
         </w:rPr>
         <w:t>Missing Values</w:t>
       </w:r>
-      <w:bookmarkEnd w:id="9"/>
+      <w:bookmarkEnd w:id="8"/>
     </w:p>
     <w:p>
       <w:pPr>
@@ -2453,7 +2537,7 @@
           <w:lang w:val="en-GB"/>
         </w:rPr>
       </w:pPr>
-      <w:bookmarkStart w:id="10" w:name="_Toc75716705"/>
+      <w:bookmarkStart w:id="9" w:name="_Toc75716705"/>
       <w:r>
         <w:rPr>
           <w:b w:val="0"/>
@@ -2464,7 +2548,7 @@
         </w:rPr>
         <w:t>Data Imputation</w:t>
       </w:r>
-      <w:bookmarkEnd w:id="10"/>
+      <w:bookmarkEnd w:id="9"/>
     </w:p>
     <w:p>
       <w:pPr>
@@ -2477,7 +2561,7 @@
           <w:lang w:val="en-GB"/>
         </w:rPr>
       </w:pPr>
-      <w:bookmarkStart w:id="11" w:name="_Toc75716706"/>
+      <w:bookmarkStart w:id="10" w:name="_Toc75716706"/>
       <w:r>
         <w:rPr>
           <w:b w:val="0"/>
@@ -2488,7 +2572,7 @@
         </w:rPr>
         <w:t>Data Preparation</w:t>
       </w:r>
-      <w:bookmarkEnd w:id="11"/>
+      <w:bookmarkEnd w:id="10"/>
     </w:p>
     <w:p>
       <w:pPr>
@@ -2502,7 +2586,7 @@
           <w:lang w:val="en-GB"/>
         </w:rPr>
       </w:pPr>
-      <w:bookmarkStart w:id="12" w:name="_Toc75716707"/>
+      <w:bookmarkStart w:id="11" w:name="_Toc75716707"/>
       <w:r>
         <w:rPr>
           <w:b w:val="0"/>
@@ -2513,7 +2597,7 @@
         </w:rPr>
         <w:t>Sampling</w:t>
       </w:r>
-      <w:bookmarkEnd w:id="12"/>
+      <w:bookmarkEnd w:id="11"/>
       <w:r>
         <w:rPr>
           <w:b w:val="0"/>
@@ -2537,7 +2621,7 @@
           <w:lang w:val="en-GB"/>
         </w:rPr>
       </w:pPr>
-      <w:bookmarkStart w:id="13" w:name="_Toc75716708"/>
+      <w:bookmarkStart w:id="12" w:name="_Toc75716708"/>
       <w:r>
         <w:rPr>
           <w:b w:val="0"/>
@@ -2548,7 +2632,7 @@
         </w:rPr>
         <w:t>Distribution</w:t>
       </w:r>
-      <w:bookmarkEnd w:id="13"/>
+      <w:bookmarkEnd w:id="12"/>
       <w:r>
         <w:rPr>
           <w:b w:val="0"/>
@@ -2572,7 +2656,7 @@
           <w:lang w:val="en-GB"/>
         </w:rPr>
       </w:pPr>
-      <w:bookmarkStart w:id="14" w:name="_Toc75716709"/>
+      <w:bookmarkStart w:id="13" w:name="_Toc75716709"/>
       <w:r>
         <w:rPr>
           <w:b w:val="0"/>
@@ -2583,7 +2667,7 @@
         </w:rPr>
         <w:t>Data Partitioning</w:t>
       </w:r>
-      <w:bookmarkEnd w:id="14"/>
+      <w:bookmarkEnd w:id="13"/>
       <w:r>
         <w:rPr>
           <w:b w:val="0"/>
@@ -2602,7 +2686,7 @@
           <w:lang w:val="en-GB"/>
         </w:rPr>
       </w:pPr>
-      <w:bookmarkStart w:id="15" w:name="_Toc75716710"/>
+      <w:bookmarkStart w:id="14" w:name="_Toc75716710"/>
       <w:r>
         <w:rPr>
           <w:lang w:val="en-GB"/>
@@ -2615,6 +2699,22 @@
         </w:rPr>
         <w:t>Strategies</w:t>
       </w:r>
+      <w:bookmarkEnd w:id="14"/>
+    </w:p>
+    <w:p>
+      <w:pPr>
+        <w:pStyle w:val="Heading1"/>
+        <w:rPr>
+          <w:lang w:val="en-GB"/>
+        </w:rPr>
+      </w:pPr>
+      <w:bookmarkStart w:id="15" w:name="_Toc75716727"/>
+      <w:r>
+        <w:rPr>
+          <w:lang w:val="en-GB"/>
+        </w:rPr>
+        <w:t>Validation and Testing</w:t>
+      </w:r>
       <w:bookmarkEnd w:id="15"/>
     </w:p>
     <w:p>
@@ -2624,12 +2724,12 @@
           <w:lang w:val="en-GB"/>
         </w:rPr>
       </w:pPr>
-      <w:bookmarkStart w:id="16" w:name="_Toc75716727"/>
-      <w:r>
-        <w:rPr>
-          <w:lang w:val="en-GB"/>
-        </w:rPr>
-        <w:t>Validation and Testing</w:t>
+      <w:bookmarkStart w:id="16" w:name="_Toc75716729"/>
+      <w:r>
+        <w:rPr>
+          <w:lang w:val="en-GB"/>
+        </w:rPr>
+        <w:t>Conclusion</w:t>
       </w:r>
       <w:bookmarkEnd w:id="16"/>
     </w:p>
@@ -2637,35 +2737,19 @@
       <w:pPr>
         <w:pStyle w:val="Heading1"/>
         <w:rPr>
-          <w:lang w:val="en-GB"/>
-        </w:rPr>
-      </w:pPr>
-      <w:bookmarkStart w:id="17" w:name="_Toc75716729"/>
-      <w:r>
-        <w:rPr>
-          <w:lang w:val="en-GB"/>
-        </w:rPr>
-        <w:t>Conclusion</w:t>
+          <w:bCs/>
+          <w:lang w:val="en-GB"/>
+        </w:rPr>
+      </w:pPr>
+      <w:bookmarkStart w:id="17" w:name="_Toc75716730"/>
+      <w:r>
+        <w:rPr>
+          <w:bCs/>
+          <w:lang w:val="en-GB"/>
+        </w:rPr>
+        <w:t>References</w:t>
       </w:r>
       <w:bookmarkEnd w:id="17"/>
-    </w:p>
-    <w:p>
-      <w:pPr>
-        <w:pStyle w:val="Heading1"/>
-        <w:rPr>
-          <w:bCs/>
-          <w:lang w:val="en-GB"/>
-        </w:rPr>
-      </w:pPr>
-      <w:bookmarkStart w:id="18" w:name="_Toc75716730"/>
-      <w:r>
-        <w:rPr>
-          <w:bCs/>
-          <w:lang w:val="en-GB"/>
-        </w:rPr>
-        <w:t>References</w:t>
-      </w:r>
-      <w:bookmarkEnd w:id="18"/>
     </w:p>
     <w:p>
       <w:pPr>
@@ -2774,6 +2858,7 @@
       <w:pPr>
         <w:ind w:firstLine="0"/>
         <w:rPr>
+          <w:rStyle w:val="Hyperlink"/>
           <w:lang w:val="en-GB"/>
         </w:rPr>
       </w:pPr>
@@ -2797,19 +2882,76 @@
     </w:p>
     <w:p>
       <w:pPr>
+        <w:ind w:firstLine="0"/>
+        <w:rPr>
+          <w:lang w:val="en-GB"/>
+        </w:rPr>
+      </w:pPr>
+      <w:r>
+        <w:rPr>
+          <w:lang w:val="en-GB"/>
+        </w:rPr>
+        <w:t xml:space="preserve">Hampton, L. (2021. October 11). Reuters </w:t>
+      </w:r>
+      <w:r>
+        <w:rPr>
+          <w:lang w:val="en-GB"/>
+        </w:rPr>
+        <w:t xml:space="preserve">. </w:t>
+      </w:r>
+      <w:r>
+        <w:rPr>
+          <w:lang w:val="en-GB"/>
+        </w:rPr>
+        <w:t>U.S. shale producer APA ends flaring, captures more gas as prices soar</w:t>
+      </w:r>
+      <w:r>
+        <w:rPr>
+          <w:lang w:val="en-GB"/>
+        </w:rPr>
+        <w:t xml:space="preserve">. </w:t>
+      </w:r>
+      <w:hyperlink r:id="rId12" w:history="1">
+        <w:r>
+          <w:rPr>
+            <w:rStyle w:val="Hyperlink"/>
+            <w:lang w:val="en-GB"/>
+          </w:rPr>
+          <w:t>https://www.reuters.com/business/energy/us-shale-producer-apa-ends-flaring-captures-more-gas-prices-soar-2021-10-11/</w:t>
+        </w:r>
+      </w:hyperlink>
+    </w:p>
+    <w:p>
+      <w:pPr>
+        <w:ind w:firstLine="0"/>
+        <w:rPr>
+          <w:lang w:val="en-GB"/>
+        </w:rPr>
+      </w:pPr>
+    </w:p>
+    <w:p>
+      <w:pPr>
+        <w:ind w:firstLine="0"/>
+        <w:rPr>
+          <w:lang w:val="en-GB"/>
+        </w:rPr>
+      </w:pPr>
+    </w:p>
+    <w:p>
+      <w:pPr>
         <w:pStyle w:val="Heading1"/>
         <w:rPr>
           <w:lang w:val="en-GB"/>
         </w:rPr>
       </w:pPr>
-      <w:bookmarkStart w:id="19" w:name="_Toc75716731"/>
+      <w:bookmarkStart w:id="18" w:name="_Toc75716731"/>
       <w:r>
         <w:rPr>
           <w:lang w:val="en-GB"/>
         </w:rPr>
         <w:t>Appendix A</w:t>
       </w:r>
-      <w:bookmarkEnd w:id="19"/>
+      <w:bookmarkEnd w:id="18"/>
       <w:r>
         <w:rPr>
           <w:lang w:val="en-GB"/>
@@ -2818,7 +2960,7 @@
       </w:r>
     </w:p>
     <w:sectPr>
-      <w:headerReference w:type="default" r:id="rId12"/>
+      <w:headerReference w:type="default" r:id="rId13"/>
       <w:pgSz w:w="12240" w:h="15840"/>
       <w:pgMar w:top="1440" w:right="1440" w:bottom="1440" w:left="1440" w:header="720" w:footer="720" w:gutter="0"/>
       <w:cols w:space="720"/>
@@ -3204,14 +3346,6 @@
     <w:abstractNumId w:val="0"/>
   </w:num>
 </w:numbering>
-</file>
-
-<file path=word/people.xml><?xml version="1.0" encoding="utf-8"?>
-<w15:people xmlns:wpc="http://schemas.microsoft.com/office/word/2010/wordprocessingCanvas" xmlns:cx="http://schemas.microsoft.com/office/drawing/2014/chartex" xmlns:cx1="http://schemas.microsoft.com/office/drawing/2015/9/8/chartex" xmlns:cx2="http://schemas.microsoft.com/office/drawing/2015/10/21/chartex" xmlns:cx3="http://schemas.microsoft.com/office/drawing/2016/5/9/chartex" xmlns:cx4="http://schemas.microsoft.com/office/drawing/2016/5/10/chartex" xmlns:cx5="http://schemas.microsoft.com/office/drawing/2016/5/11/chartex" xmlns:cx6="http://schemas.microsoft.com/office/drawing/2016/5/12/chartex" xmlns:cx7="http://schemas.microsoft.com/office/drawing/2016/5/13/chartex" xmlns:cx8="http://schemas.microsoft.com/office/drawing/2016/5/14/chartex" xmlns:mc="http://schemas.openxmlformats.org/markup-compatibility/2006" xmlns:aink="http://schemas.microsoft.com/office/drawing/2016/ink" xmlns:am3d="http://schemas.microsoft.com/office/drawing/2017/model3d" xmlns:o="urn:schemas-microsoft-com:office:office" xmlns:r="http://schemas.openxmlformats.org/officeDocument/2006/relationships" xmlns:m="http://schemas.openxmlformats.org/officeDocument/2006/math" xmlns:v="urn:schemas-microsoft-com:vml" xmlns:wp14="http://schemas.microsoft.com/office/word/2010/wordprocessingDrawing" xmlns:wp="http://schemas.openxmlformats.org/drawingml/2006/wordprocessingDrawing" xmlns:w10="urn:schemas-microsoft-com:office:word" xmlns:w="http://schemas.openxmlformats.org/wordprocessingml/2006/main" xmlns:w14="http://schemas.microsoft.com/office/word/2010/wordml" xmlns:w15="http://schemas.microsoft.com/office/word/2012/wordml" xmlns:w16cex="http://schemas.microsoft.com/office/word/2018/wordml/cex" xmlns:w16cid="http://schemas.microsoft.com/office/word/2016/wordml/cid" xmlns:w16="http://schemas.microsoft.com/office/word/2018/wordml" xmlns:w16sdtdh="http://schemas.microsoft.com/office/word/2020/wordml/sdtdatahash" xmlns:w16se="http://schemas.microsoft.com/office/word/2015/wordml/symex" xmlns:wpg="http://schemas.microsoft.com/office/word/2010/wordprocessingGroup" xmlns:wpi="http://schemas.microsoft.com/office/word/2010/wordprocessingInk" xmlns:wne="http://schemas.microsoft.com/office/word/2006/wordml" xmlns:wps="http://schemas.microsoft.com/office/word/2010/wordprocessingShape" mc:Ignorable="w14 w15 w16se w16cid w16 w16cex w16sdtdh wp14">
-  <w15:person w15:author="Martin Zagari">
-    <w15:presenceInfo w15:providerId="Windows Live" w15:userId="2aaef6075866ab19"/>
-  </w15:person>
-</w15:people>
 </file>
 
 <file path=word/styles.xml><?xml version="1.0" encoding="utf-8"?>

</xml_diff>

<commit_message>
Re-adding Angela's update to the Data Preparation port of the paper.
</commit_message>
<xml_diff>
--- a/TimeSeriesFinalPaper.docx
+++ b/TimeSeriesFinalPaper.docx
@@ -2449,7 +2449,6 @@
         <w:rPr>
           <w:lang w:val="en-GB"/>
         </w:rPr>
-        <w:lastRenderedPageBreak/>
         <w:t>Data</w:t>
       </w:r>
       <w:r>
@@ -2573,6 +2572,42 @@
         <w:t>Data Preparation</w:t>
       </w:r>
       <w:bookmarkEnd w:id="10"/>
+    </w:p>
+    <w:p>
+      <w:pPr>
+        <w:rPr>
+          <w:lang w:val="en-GB"/>
+        </w:rPr>
+      </w:pPr>
+      <w:r>
+        <w:rPr>
+          <w:rFonts w:cs="Times New Roman"/>
+          <w:szCs w:val="24"/>
+        </w:rPr>
+        <w:t xml:space="preserve">Following the importation of necessary packages and the raw datasets, the data was prepared for further evaluation. The initial phase of pre-processing began with inspection of the data and calculation of statistical measures. Other properties such as head and dimension were </w:t>
+      </w:r>
+      <w:r>
+        <w:rPr>
+          <w:rFonts w:cs="Times New Roman"/>
+          <w:szCs w:val="24"/>
+        </w:rPr>
+        <w:lastRenderedPageBreak/>
+        <w:t>produced to provide additional information. Statistical measures such as median and mean are useful in outlier detection. However, outliers were not removed from the dataset due to having a potential statistical significance on forecasting results and seasonal behavior. Missing values were collected and handled appropriately. The dataset contained only one missing value which was removed completely. Each data frame was converted to a time series object using the date column. Finally, the resulting time series objects were plotted to visualize both the daily and monthly behavior of natural gas prices</w:t>
+      </w:r>
+      <w:r>
+        <w:rPr>
+          <w:rFonts w:cs="Times New Roman"/>
+          <w:szCs w:val="24"/>
+        </w:rPr>
+        <w:t>.</w:t>
+      </w:r>
+    </w:p>
+    <w:p>
+      <w:pPr>
+        <w:rPr>
+          <w:lang w:val="en-GB"/>
+        </w:rPr>
+      </w:pPr>
     </w:p>
     <w:p>
       <w:pPr>
@@ -2813,6 +2848,7 @@
         <w:rPr>
           <w:lang w:val="en-GB"/>
         </w:rPr>
+        <w:lastRenderedPageBreak/>
         <w:t>Roberts, D. (2018, July 2).Vox.</w:t>
       </w:r>
       <w:r>

</xml_diff>

<commit_message>
Merged OE's and MZ's code. Added AZ's and MZ's paper. Added Rmarkdown cheat sheet. Added formatted/cleaned sp500 data.
</commit_message>
<xml_diff>
--- a/TimeSeriesFinalPaper.docx
+++ b/TimeSeriesFinalPaper.docx
@@ -140,6 +140,9 @@
     </w:p>
     <w:p>
       <w:pPr>
+        <w:pBdr>
+          <w:bottom w:val="single" w:sz="6" w:space="1" w:color="auto"/>
+        </w:pBdr>
         <w:ind w:firstLine="0"/>
         <w:rPr>
           <w:lang w:val="en-GB"/>
@@ -500,9 +503,73 @@
       <w:pPr>
         <w:ind w:firstLine="0"/>
         <w:rPr>
-          <w:lang w:val="en-GB"/>
-        </w:rPr>
-      </w:pPr>
+          <w:rFonts w:ascii="Arial" w:hAnsi="Arial" w:cs="Arial"/>
+          <w:color w:val="1D1C1D"/>
+          <w:sz w:val="23"/>
+          <w:szCs w:val="23"/>
+          <w:shd w:val="clear" w:color="auto" w:fill="F8F8F8"/>
+        </w:rPr>
+      </w:pPr>
+      <w:r>
+        <w:rPr>
+          <w:rFonts w:ascii="Arial" w:hAnsi="Arial" w:cs="Arial"/>
+          <w:b/>
+          <w:bCs/>
+          <w:color w:val="1D1C1D"/>
+          <w:sz w:val="23"/>
+          <w:szCs w:val="23"/>
+          <w:shd w:val="clear" w:color="auto" w:fill="F8F8F8"/>
+        </w:rPr>
+        <w:t>Abstract:</w:t>
+      </w:r>
+      <w:r>
+        <w:rPr>
+          <w:rFonts w:ascii="Arial" w:hAnsi="Arial" w:cs="Arial"/>
+          <w:color w:val="1D1C1D"/>
+          <w:sz w:val="23"/>
+          <w:szCs w:val="23"/>
+        </w:rPr>
+        <w:br/>
+      </w:r>
+      <w:r>
+        <w:rPr>
+          <w:rFonts w:ascii="Arial" w:hAnsi="Arial" w:cs="Arial"/>
+          <w:color w:val="1D1C1D"/>
+          <w:sz w:val="23"/>
+          <w:szCs w:val="23"/>
+          <w:shd w:val="clear" w:color="auto" w:fill="F8F8F8"/>
+        </w:rPr>
+        <w:t xml:space="preserve">Natural gas is a major global energy commodity. Gas prices around the world face substantial volatility, inducing major downside market risks. Forecasting accuracy is thus a major concern for the consumers. Traditional econometrics models do not perform well due to inherent nonlinear and nonstationary gas price data. We thus propose an Autoregressive Neural Network (ARNN) model for forecasting daily spot gas prices. The model is benchmarked against the traditional Autoregressive Integrated Moving Average (ARIMA) model. Using a cross validation study, the ARNN model showed an improvement of around </w:t>
+      </w:r>
+      <w:r>
+        <w:rPr>
+          <w:rFonts w:ascii="Arial" w:hAnsi="Arial" w:cs="Arial"/>
+          <w:color w:val="1D1C1D"/>
+          <w:sz w:val="23"/>
+          <w:szCs w:val="23"/>
+          <w:shd w:val="clear" w:color="auto" w:fill="F8F8F8"/>
+        </w:rPr>
+        <w:lastRenderedPageBreak/>
+        <w:t>33% over ARIMA in terms of mean squared error. This improvement is significant when price forecasts are used in gas purchase decisions.</w:t>
+      </w:r>
+    </w:p>
+    <w:p>
+      <w:pPr>
+        <w:ind w:firstLine="0"/>
+        <w:rPr>
+          <w:lang w:val="en-GB"/>
+        </w:rPr>
+      </w:pPr>
+      <w:r>
+        <w:rPr>
+          <w:rFonts w:ascii="Arial" w:hAnsi="Arial" w:cs="Arial"/>
+          <w:color w:val="1D1C1D"/>
+          <w:sz w:val="23"/>
+          <w:szCs w:val="23"/>
+          <w:shd w:val="clear" w:color="auto" w:fill="F8F8F8"/>
+        </w:rPr>
+        <w:t>------------</w:t>
+      </w:r>
     </w:p>
     <w:p>
       <w:pPr>
@@ -2592,14 +2659,7 @@
           <w:szCs w:val="24"/>
         </w:rPr>
         <w:lastRenderedPageBreak/>
-        <w:t>produced to provide additional information. Statistical measures such as median and mean are useful in outlier detection. However, outliers were not removed from the dataset due to having a potential statistical significance on forecasting results and seasonal behavior. Missing values were collected and handled appropriately. The dataset contained only one missing value which was removed completely. Each data frame was converted to a time series object using the date column. Finally, the resulting time series objects were plotted to visualize both the daily and monthly behavior of natural gas prices</w:t>
-      </w:r>
-      <w:r>
-        <w:rPr>
-          <w:rFonts w:cs="Times New Roman"/>
-          <w:szCs w:val="24"/>
-        </w:rPr>
-        <w:t>.</w:t>
+        <w:t>produced to provide additional information. Statistical measures such as median and mean are useful in outlier detection. However, outliers were not removed from the dataset due to having a potential statistical significance on forecasting results and seasonal behavior. Missing values were collected and handled appropriately. The dataset contained only one missing value which was removed completely. Each data frame was converted to a time series object using the date column. Finally, the resulting time series objects were plotted to visualize both the daily and monthly behavior of natural gas prices.</w:t>
       </w:r>
     </w:p>
     <w:p>

</xml_diff>